<commit_message>
Adding content to pages
</commit_message>
<xml_diff>
--- a/W05AssignmentElevatorPitch.docx
+++ b/W05AssignmentElevatorPitch.docx
@@ -18,40 +18,16 @@
     <w:p/>
     <w:p>
       <w:r>
-        <w:t>Hi,</w:t>
+        <w:t xml:space="preserve">I am currently enrolled in BYU Idaho and working towards a degree. Have you ever struggled to make friends or struggle on finding something entertaining to do on a weekend/weekday? Did you ever try to figure out a date night idea that is cheap or fun? The website that I have in mind will make it 100% easier to find </w:t>
       </w:r>
       <w:r>
-        <w:t xml:space="preserve"> I am Wilson</w:t>
+        <w:t>nearby</w:t>
       </w:r>
       <w:r>
-        <w:t xml:space="preserve"> </w:t>
+        <w:t xml:space="preserve"> event</w:t>
       </w:r>
       <w:r>
-        <w:t>currently enrolled in BYU Idaho and working towards a degree</w:t>
-      </w:r>
-      <w:r>
-        <w:t>. When was the last time you enjoyed shopping online</w:t>
-      </w:r>
-      <w:r>
-        <w:t>? Was it easy to find what you were searching for and when you find what you were searching for</w:t>
-      </w:r>
-      <w:r>
-        <w:t>?</w:t>
-      </w:r>
-      <w:r>
-        <w:t xml:space="preserve"> </w:t>
-      </w:r>
-      <w:r>
-        <w:t>D</w:t>
-      </w:r>
-      <w:r>
-        <w:t xml:space="preserve">id you come across other items </w:t>
-      </w:r>
-      <w:r>
-        <w:t xml:space="preserve">that interested you and would be in the same order? One of my strengths is building online storefronts that increases your sales by a fair amount. </w:t>
-      </w:r>
-      <w:r>
-        <w:t xml:space="preserve">By making a website eye pleasing and user friendly for all ages will increase the chances of the user purchasing additional items. </w:t>
+        <w:t xml:space="preserve">s, activities and even help you find a fun date idea. The website will also include where people can build relationships weather its building your network, friendships and most importantly relationships. </w:t>
       </w:r>
     </w:p>
     <w:sectPr>

</xml_diff>

<commit_message>
Added content to index
</commit_message>
<xml_diff>
--- a/W05AssignmentElevatorPitch.docx
+++ b/W05AssignmentElevatorPitch.docx
@@ -3,6 +3,9 @@
 <w:document xmlns:wpc="http://schemas.microsoft.com/office/word/2010/wordprocessingCanvas" xmlns:cx="http://schemas.microsoft.com/office/drawing/2014/chartex" xmlns:cx1="http://schemas.microsoft.com/office/drawing/2015/9/8/chartex" xmlns:cx2="http://schemas.microsoft.com/office/drawing/2015/10/21/chartex" xmlns:cx3="http://schemas.microsoft.com/office/drawing/2016/5/9/chartex" xmlns:cx4="http://schemas.microsoft.com/office/drawing/2016/5/10/chartex" xmlns:cx5="http://schemas.microsoft.com/office/drawing/2016/5/11/chartex" xmlns:cx6="http://schemas.microsoft.com/office/drawing/2016/5/12/chartex" xmlns:cx7="http://schemas.microsoft.com/office/drawing/2016/5/13/chartex" xmlns:cx8="http://schemas.microsoft.com/office/drawing/2016/5/14/chartex" xmlns:mc="http://schemas.openxmlformats.org/markup-compatibility/2006" xmlns:aink="http://schemas.microsoft.com/office/drawing/2016/ink" xmlns:am3d="http://schemas.microsoft.com/office/drawing/2017/model3d" xmlns:o="urn:schemas-microsoft-com:office:office" xmlns:oel="http://schemas.microsoft.com/office/2019/extlst" xmlns:r="http://schemas.openxmlformats.org/officeDocument/2006/relationships" xmlns:m="http://schemas.openxmlformats.org/officeDocument/2006/math" xmlns:v="urn:schemas-microsoft-com:vml" xmlns:wp14="http://schemas.microsoft.com/office/word/2010/wordprocessingDrawing" xmlns:wp="http://schemas.openxmlformats.org/drawingml/2006/wordprocessingDrawing" xmlns:w10="urn:schemas-microsoft-com:office:word" xmlns:w="http://schemas.openxmlformats.org/wordprocessingml/2006/main" xmlns:w14="http://schemas.microsoft.com/office/word/2010/wordml" xmlns:w15="http://schemas.microsoft.com/office/word/2012/wordml" xmlns:w16cex="http://schemas.microsoft.com/office/word/2018/wordml/cex" xmlns:w16cid="http://schemas.microsoft.com/office/word/2016/wordml/cid" xmlns:w16="http://schemas.microsoft.com/office/word/2018/wordml" xmlns:w16sdtdh="http://schemas.microsoft.com/office/word/2020/wordml/sdtdatahash" xmlns:w16se="http://schemas.microsoft.com/office/word/2015/wordml/symex" xmlns:wpg="http://schemas.microsoft.com/office/word/2010/wordprocessingGroup" xmlns:wpi="http://schemas.microsoft.com/office/word/2010/wordprocessingInk" xmlns:wne="http://schemas.microsoft.com/office/word/2006/wordml" xmlns:wps="http://schemas.microsoft.com/office/word/2010/wordprocessingShape" mc:Ignorable="w14 w15 w16se w16cid w16 w16cex w16sdtdh wp14">
   <w:body>
     <w:p>
+      <w:r>
+        <w:t>0</w:t>
+      </w:r>
       <w:r>
         <w:t>Wilson Houston</w:t>
       </w:r>
@@ -27,7 +30,7 @@
         <w:t xml:space="preserve"> event</w:t>
       </w:r>
       <w:r>
-        <w:t xml:space="preserve">s, activities and even help you find a fun date idea. The website will also include where people can build relationships weather its building your network, friendships and most importantly relationships. </w:t>
+        <w:t xml:space="preserve">s, activities and even help you find a fun date idea. The website will also include where people can build relationships weather its building your network, friendships and most importantly . </w:t>
       </w:r>
     </w:p>
     <w:sectPr>

</xml_diff>